<commit_message>
Revert "Merge branch '非受控文档' of https://github.com/PRD-G17/PRD-G17-teamwork into 非受控文档"
This reverts commit 35e3595313b04573aabe1476056023d1edbcb44c, reversing
changes made to 6b44f2b33231d554a6c0a67a48e4b4e04e1bceae.
</commit_message>
<xml_diff>
--- a/厉佩强/PRD-G17-需求工程计划v1.2.docx
+++ b/厉佩强/PRD-G17-需求工程计划v1.2.docx
@@ -279,38 +279,6 @@
           <w:szCs w:val="24"/>
         </w:rPr>
       </w:pPr>
-    </w:p>
-    <w:p>
-      <w:pPr>
-        <w:pStyle w:val="50"/>
-        <w:spacing w:line="240" w:lineRule="auto"/>
-        <w:rPr>
-          <w:sz w:val="24"/>
-          <w:szCs w:val="24"/>
-        </w:rPr>
-      </w:pPr>
-    </w:p>
-    <w:p>
-      <w:pPr>
-        <w:pStyle w:val="50"/>
-        <w:spacing w:line="240" w:lineRule="auto"/>
-        <w:rPr>
-          <w:sz w:val="24"/>
-          <w:szCs w:val="24"/>
-        </w:rPr>
-      </w:pPr>
-    </w:p>
-    <w:p>
-      <w:pPr>
-        <w:pStyle w:val="50"/>
-        <w:spacing w:line="240" w:lineRule="auto"/>
-        <w:rPr>
-          <w:sz w:val="24"/>
-          <w:szCs w:val="24"/>
-        </w:rPr>
-      </w:pPr>
-      <w:bookmarkStart w:id="216" w:name="_GoBack"/>
-      <w:bookmarkEnd w:id="216"/>
     </w:p>
     <w:p>
       <w:pPr>
@@ -1309,6 +1277,8 @@
               </w:rPr>
               <w:t>A.M.D</w:t>
             </w:r>
+            <w:bookmarkStart w:id="216" w:name="_GoBack"/>
+            <w:bookmarkEnd w:id="216"/>
           </w:p>
         </w:tc>
         <w:tc>
@@ -5372,10 +5342,10 @@
         <w:pStyle w:val="5"/>
         <w:spacing w:before="240"/>
       </w:pPr>
-      <w:bookmarkStart w:id="5" w:name="_Toc496982463"/>
-      <w:bookmarkStart w:id="6" w:name="_Toc11175"/>
-      <w:bookmarkStart w:id="7" w:name="_Toc276937742"/>
-      <w:bookmarkStart w:id="8" w:name="_Toc497043722"/>
+      <w:bookmarkStart w:id="5" w:name="_Toc276937742"/>
+      <w:bookmarkStart w:id="6" w:name="_Toc496982463"/>
+      <w:bookmarkStart w:id="7" w:name="_Toc497043722"/>
+      <w:bookmarkStart w:id="8" w:name="_Toc11175"/>
       <w:r>
         <w:rPr>
           <w:rFonts w:hint="eastAsia"/>
@@ -5433,10 +5403,10 @@
         <w:pStyle w:val="5"/>
         <w:spacing w:before="240"/>
       </w:pPr>
-      <w:bookmarkStart w:id="9" w:name="_Toc496982464"/>
-      <w:bookmarkStart w:id="10" w:name="_Toc26942"/>
-      <w:bookmarkStart w:id="11" w:name="_Toc497043723"/>
-      <w:bookmarkStart w:id="12" w:name="_Toc276937743"/>
+      <w:bookmarkStart w:id="9" w:name="_Toc497043723"/>
+      <w:bookmarkStart w:id="10" w:name="_Toc276937743"/>
+      <w:bookmarkStart w:id="11" w:name="_Toc496982464"/>
+      <w:bookmarkStart w:id="12" w:name="_Toc26942"/>
       <w:r>
         <w:rPr>
           <w:rFonts w:hint="eastAsia"/>
@@ -5477,8 +5447,8 @@
       </w:pPr>
       <w:bookmarkStart w:id="13" w:name="_Toc276937744"/>
       <w:bookmarkStart w:id="14" w:name="_Toc496982465"/>
-      <w:bookmarkStart w:id="15" w:name="_Toc18853"/>
-      <w:bookmarkStart w:id="16" w:name="_Toc497043724"/>
+      <w:bookmarkStart w:id="15" w:name="_Toc497043724"/>
+      <w:bookmarkStart w:id="16" w:name="_Toc18853"/>
       <w:r>
         <w:rPr>
           <w:rFonts w:hint="eastAsia"/>
@@ -5786,6 +5756,12 @@
             <w:insideV w:val="single" w:color="auto" w:sz="4" w:space="0"/>
           </w:tblBorders>
           <w:tblLayout w:type="fixed"/>
+          <w:tblCellMar>
+            <w:top w:w="0" w:type="dxa"/>
+            <w:left w:w="108" w:type="dxa"/>
+            <w:bottom w:w="0" w:type="dxa"/>
+            <w:right w:w="108" w:type="dxa"/>
+          </w:tblCellMar>
         </w:tblPrEx>
         <w:tc>
           <w:tcPr>
@@ -5826,67 +5802,6 @@
                 <w:sz w:val="21"/>
               </w:rPr>
               <w:t>软件工程系列课程教学辅助网站</w:t>
-            </w:r>
-          </w:p>
-        </w:tc>
-      </w:tr>
-      <w:tr>
-        <w:tblPrEx>
-          <w:tblBorders>
-            <w:top w:val="single" w:color="auto" w:sz="4" w:space="0"/>
-            <w:left w:val="single" w:color="auto" w:sz="4" w:space="0"/>
-            <w:bottom w:val="single" w:color="auto" w:sz="4" w:space="0"/>
-            <w:right w:val="single" w:color="auto" w:sz="4" w:space="0"/>
-            <w:insideH w:val="single" w:color="auto" w:sz="4" w:space="0"/>
-            <w:insideV w:val="single" w:color="auto" w:sz="4" w:space="0"/>
-          </w:tblBorders>
-          <w:tblLayout w:type="fixed"/>
-        </w:tblPrEx>
-        <w:tc>
-          <w:tcPr>
-            <w:tcW w:w="3227" w:type="dxa"/>
-          </w:tcPr>
-          <w:p>
-            <w:pPr>
-              <w:pStyle w:val="63"/>
-              <w:ind w:firstLine="0" w:firstLineChars="0"/>
-              <w:rPr>
-                <w:sz w:val="21"/>
-              </w:rPr>
-            </w:pPr>
-            <w:r>
-              <w:rPr>
-                <w:rFonts w:hint="eastAsia"/>
-                <w:sz w:val="21"/>
-              </w:rPr>
-              <w:t>提出者</w:t>
-            </w:r>
-          </w:p>
-        </w:tc>
-        <w:tc>
-          <w:tcPr>
-            <w:tcW w:w="4819" w:type="dxa"/>
-          </w:tcPr>
-          <w:p>
-            <w:pPr>
-              <w:pStyle w:val="63"/>
-              <w:ind w:firstLine="0" w:firstLineChars="0"/>
-              <w:rPr>
-                <w:sz w:val="21"/>
-              </w:rPr>
-            </w:pPr>
-            <w:r>
-              <w:rPr>
-                <w:rFonts w:hint="eastAsia"/>
-                <w:sz w:val="21"/>
-              </w:rPr>
-              <w:t>杨枨、</w:t>
-            </w:r>
-            <w:r>
-              <w:rPr>
-                <w:sz w:val="21"/>
-              </w:rPr>
-              <w:t>侯宏仑老师</w:t>
             </w:r>
           </w:p>
         </w:tc>
@@ -5926,7 +5841,7 @@
                 <w:rFonts w:hint="eastAsia"/>
                 <w:sz w:val="21"/>
               </w:rPr>
-              <w:t>开发团队</w:t>
+              <w:t>提出者</w:t>
             </w:r>
           </w:p>
         </w:tc>
@@ -5947,29 +5862,13 @@
                 <w:rFonts w:hint="eastAsia"/>
                 <w:sz w:val="21"/>
               </w:rPr>
-              <w:t>组长：蒋家俊</w:t>
-            </w:r>
-          </w:p>
-          <w:p>
-            <w:pPr>
-              <w:pStyle w:val="63"/>
-              <w:ind w:firstLine="0" w:firstLineChars="0"/>
+              <w:t>杨枨、</w:t>
+            </w:r>
+            <w:r>
               <w:rPr>
                 <w:sz w:val="21"/>
               </w:rPr>
-            </w:pPr>
-            <w:r>
-              <w:rPr>
-                <w:rFonts w:hint="eastAsia"/>
-                <w:sz w:val="21"/>
-              </w:rPr>
-              <w:t>组员：李捷、</w:t>
-            </w:r>
-            <w:r>
-              <w:rPr>
-                <w:sz w:val="21"/>
-              </w:rPr>
-              <w:t>朱秉、厉佩强、周盛</w:t>
+              <w:t>侯宏仑老师</w:t>
             </w:r>
           </w:p>
         </w:tc>
@@ -6001,6 +5900,89 @@
               <w:pStyle w:val="63"/>
               <w:ind w:firstLine="0" w:firstLineChars="0"/>
               <w:rPr>
+                <w:sz w:val="21"/>
+              </w:rPr>
+            </w:pPr>
+            <w:r>
+              <w:rPr>
+                <w:rFonts w:hint="eastAsia"/>
+                <w:sz w:val="21"/>
+              </w:rPr>
+              <w:t>开发团队</w:t>
+            </w:r>
+          </w:p>
+        </w:tc>
+        <w:tc>
+          <w:tcPr>
+            <w:tcW w:w="4819" w:type="dxa"/>
+          </w:tcPr>
+          <w:p>
+            <w:pPr>
+              <w:pStyle w:val="63"/>
+              <w:ind w:firstLine="0" w:firstLineChars="0"/>
+              <w:rPr>
+                <w:sz w:val="21"/>
+              </w:rPr>
+            </w:pPr>
+            <w:r>
+              <w:rPr>
+                <w:rFonts w:hint="eastAsia"/>
+                <w:sz w:val="21"/>
+              </w:rPr>
+              <w:t>组长：蒋家俊</w:t>
+            </w:r>
+          </w:p>
+          <w:p>
+            <w:pPr>
+              <w:pStyle w:val="63"/>
+              <w:ind w:firstLine="0" w:firstLineChars="0"/>
+              <w:rPr>
+                <w:sz w:val="21"/>
+              </w:rPr>
+            </w:pPr>
+            <w:r>
+              <w:rPr>
+                <w:rFonts w:hint="eastAsia"/>
+                <w:sz w:val="21"/>
+              </w:rPr>
+              <w:t>组员：李捷、</w:t>
+            </w:r>
+            <w:r>
+              <w:rPr>
+                <w:sz w:val="21"/>
+              </w:rPr>
+              <w:t>朱秉、厉佩强、周盛</w:t>
+            </w:r>
+          </w:p>
+        </w:tc>
+      </w:tr>
+      <w:tr>
+        <w:tblPrEx>
+          <w:tblBorders>
+            <w:top w:val="single" w:color="auto" w:sz="4" w:space="0"/>
+            <w:left w:val="single" w:color="auto" w:sz="4" w:space="0"/>
+            <w:bottom w:val="single" w:color="auto" w:sz="4" w:space="0"/>
+            <w:right w:val="single" w:color="auto" w:sz="4" w:space="0"/>
+            <w:insideH w:val="single" w:color="auto" w:sz="4" w:space="0"/>
+            <w:insideV w:val="single" w:color="auto" w:sz="4" w:space="0"/>
+          </w:tblBorders>
+          <w:tblLayout w:type="fixed"/>
+          <w:tblCellMar>
+            <w:top w:w="0" w:type="dxa"/>
+            <w:left w:w="108" w:type="dxa"/>
+            <w:bottom w:w="0" w:type="dxa"/>
+            <w:right w:w="108" w:type="dxa"/>
+          </w:tblCellMar>
+        </w:tblPrEx>
+        <w:tc>
+          <w:tcPr>
+            <w:tcW w:w="3227" w:type="dxa"/>
+          </w:tcPr>
+          <w:p>
+            <w:pPr>
+              <w:pStyle w:val="63"/>
+              <w:ind w:firstLine="0" w:firstLineChars="0"/>
+              <w:rPr>
                 <w:rFonts w:hint="eastAsia"/>
                 <w:sz w:val="21"/>
               </w:rPr>
@@ -6049,9 +6031,9 @@
         <w:pStyle w:val="5"/>
         <w:spacing w:before="240"/>
       </w:pPr>
-      <w:bookmarkStart w:id="17" w:name="_Toc497043725"/>
-      <w:bookmarkStart w:id="18" w:name="_Toc496982466"/>
-      <w:bookmarkStart w:id="19" w:name="_Toc276937745"/>
+      <w:bookmarkStart w:id="17" w:name="_Toc496982466"/>
+      <w:bookmarkStart w:id="18" w:name="_Toc276937745"/>
+      <w:bookmarkStart w:id="19" w:name="_Toc497043725"/>
       <w:bookmarkStart w:id="20" w:name="_Toc23386"/>
       <w:r>
         <w:rPr>
@@ -6128,10 +6110,10 @@
       <w:pPr>
         <w:pStyle w:val="2"/>
       </w:pPr>
-      <w:bookmarkStart w:id="21" w:name="_Toc21040"/>
-      <w:bookmarkStart w:id="22" w:name="_Toc276937746"/>
-      <w:bookmarkStart w:id="23" w:name="_Toc496982467"/>
-      <w:bookmarkStart w:id="24" w:name="_Toc497043726"/>
+      <w:bookmarkStart w:id="21" w:name="_Toc496982467"/>
+      <w:bookmarkStart w:id="22" w:name="_Toc497043726"/>
+      <w:bookmarkStart w:id="23" w:name="_Toc276937746"/>
+      <w:bookmarkStart w:id="24" w:name="_Toc21040"/>
       <w:r>
         <w:rPr>
           <w:rFonts w:hint="eastAsia"/>
@@ -6150,8 +6132,8 @@
       </w:pPr>
       <w:bookmarkStart w:id="25" w:name="_Toc497043727"/>
       <w:bookmarkStart w:id="26" w:name="_Toc276937747"/>
-      <w:bookmarkStart w:id="27" w:name="_Toc23490"/>
-      <w:bookmarkStart w:id="28" w:name="_Toc496982468"/>
+      <w:bookmarkStart w:id="27" w:name="_Toc496982468"/>
+      <w:bookmarkStart w:id="28" w:name="_Toc23490"/>
       <w:r>
         <w:rPr>
           <w:rFonts w:hint="eastAsia"/>
@@ -6287,9 +6269,9 @@
         <w:pStyle w:val="5"/>
         <w:spacing w:before="240"/>
       </w:pPr>
-      <w:bookmarkStart w:id="29" w:name="_Toc496982469"/>
-      <w:bookmarkStart w:id="30" w:name="_Toc276937748"/>
-      <w:bookmarkStart w:id="31" w:name="_Toc497043728"/>
+      <w:bookmarkStart w:id="29" w:name="_Toc497043728"/>
+      <w:bookmarkStart w:id="30" w:name="_Toc496982469"/>
+      <w:bookmarkStart w:id="31" w:name="_Toc276937748"/>
       <w:bookmarkStart w:id="32" w:name="_Toc24316"/>
       <w:r>
         <w:rPr>
@@ -8834,8 +8816,8 @@
       </w:r>
       <w:bookmarkEnd w:id="34"/>
       <w:bookmarkEnd w:id="35"/>
-      <w:bookmarkStart w:id="38" w:name="_Toc276937750"/>
-      <w:bookmarkStart w:id="39" w:name="_Toc496982472"/>
+      <w:bookmarkStart w:id="38" w:name="_Toc496982472"/>
+      <w:bookmarkStart w:id="39" w:name="_Toc276937750"/>
       <w:r>
         <w:rPr>
           <w:rFonts w:hint="eastAsia"/>
@@ -10210,9 +10192,9 @@
         <w:spacing w:before="240"/>
       </w:pPr>
       <w:bookmarkStart w:id="44" w:name="_Toc496982474"/>
-      <w:bookmarkStart w:id="45" w:name="_Toc497043731"/>
-      <w:bookmarkStart w:id="46" w:name="_Toc20466"/>
-      <w:bookmarkStart w:id="47" w:name="_Toc276937754"/>
+      <w:bookmarkStart w:id="45" w:name="_Toc276937754"/>
+      <w:bookmarkStart w:id="46" w:name="_Toc497043731"/>
+      <w:bookmarkStart w:id="47" w:name="_Toc20466"/>
       <w:r>
         <w:rPr>
           <w:rFonts w:hint="eastAsia"/>
@@ -10261,9 +10243,9 @@
       <w:pPr>
         <w:pStyle w:val="2"/>
       </w:pPr>
-      <w:bookmarkStart w:id="48" w:name="_Toc30533"/>
+      <w:bookmarkStart w:id="48" w:name="_Toc497043732"/>
       <w:bookmarkStart w:id="49" w:name="_Toc496982475"/>
-      <w:bookmarkStart w:id="50" w:name="_Toc497043732"/>
+      <w:bookmarkStart w:id="50" w:name="_Toc30533"/>
       <w:r>
         <w:rPr>
           <w:rFonts w:hint="eastAsia"/>
@@ -10408,9 +10390,9 @@
         <w:pStyle w:val="5"/>
         <w:spacing w:before="240"/>
       </w:pPr>
-      <w:bookmarkStart w:id="57" w:name="_Toc496982478"/>
-      <w:bookmarkStart w:id="58" w:name="_Toc23344"/>
-      <w:bookmarkStart w:id="59" w:name="_Toc497043735"/>
+      <w:bookmarkStart w:id="57" w:name="_Toc497043735"/>
+      <w:bookmarkStart w:id="58" w:name="_Toc496982478"/>
+      <w:bookmarkStart w:id="59" w:name="_Toc23344"/>
       <w:r>
         <w:rPr>
           <w:rFonts w:hint="eastAsia"/>
@@ -10474,9 +10456,9 @@
         <w:pStyle w:val="5"/>
         <w:spacing w:before="240"/>
       </w:pPr>
-      <w:bookmarkStart w:id="63" w:name="_Toc4239"/>
+      <w:bookmarkStart w:id="63" w:name="_Toc496982480"/>
       <w:bookmarkStart w:id="64" w:name="_Toc497043737"/>
-      <w:bookmarkStart w:id="65" w:name="_Toc496982480"/>
+      <w:bookmarkStart w:id="65" w:name="_Toc4239"/>
       <w:r>
         <w:rPr>
           <w:rFonts w:hint="eastAsia"/>
@@ -15494,10 +15476,10 @@
       <w:pPr>
         <w:pStyle w:val="2"/>
       </w:pPr>
-      <w:bookmarkStart w:id="72" w:name="_Toc276937756"/>
-      <w:bookmarkStart w:id="73" w:name="_Toc497043741"/>
-      <w:bookmarkStart w:id="74" w:name="_Toc32544"/>
-      <w:bookmarkStart w:id="75" w:name="_Toc496982481"/>
+      <w:bookmarkStart w:id="72" w:name="_Toc497043741"/>
+      <w:bookmarkStart w:id="73" w:name="_Toc276937756"/>
+      <w:bookmarkStart w:id="74" w:name="_Toc496982481"/>
+      <w:bookmarkStart w:id="75" w:name="_Toc32544"/>
       <w:r>
         <w:rPr>
           <w:rFonts w:hint="eastAsia"/>
@@ -15515,8 +15497,8 @@
         <w:spacing w:before="240"/>
       </w:pPr>
       <w:bookmarkStart w:id="76" w:name="_Toc497043742"/>
-      <w:bookmarkStart w:id="77" w:name="_Toc496982482"/>
-      <w:bookmarkStart w:id="78" w:name="_Toc276937757"/>
+      <w:bookmarkStart w:id="77" w:name="_Toc276937757"/>
+      <w:bookmarkStart w:id="78" w:name="_Toc496982482"/>
       <w:bookmarkStart w:id="79" w:name="_Toc31704"/>
       <w:r>
         <w:rPr>
@@ -16328,9 +16310,9 @@
         <w:pStyle w:val="5"/>
         <w:spacing w:before="240"/>
       </w:pPr>
-      <w:bookmarkStart w:id="80" w:name="_Toc497043743"/>
-      <w:bookmarkStart w:id="81" w:name="_Toc12044"/>
-      <w:bookmarkStart w:id="82" w:name="_Toc496982483"/>
+      <w:bookmarkStart w:id="80" w:name="_Toc496982483"/>
+      <w:bookmarkStart w:id="81" w:name="_Toc497043743"/>
+      <w:bookmarkStart w:id="82" w:name="_Toc12044"/>
       <w:r>
         <w:rPr>
           <w:rFonts w:hint="eastAsia"/>
@@ -16380,9 +16362,9 @@
         <w:pStyle w:val="2"/>
       </w:pPr>
       <w:bookmarkStart w:id="83" w:name="_Toc497043744"/>
-      <w:bookmarkStart w:id="84" w:name="_Toc1737"/>
-      <w:bookmarkStart w:id="85" w:name="_Toc496982484"/>
-      <w:bookmarkStart w:id="86" w:name="_Toc276937758"/>
+      <w:bookmarkStart w:id="84" w:name="_Toc496982484"/>
+      <w:bookmarkStart w:id="85" w:name="_Toc276937758"/>
+      <w:bookmarkStart w:id="86" w:name="_Toc1737"/>
       <w:r>
         <w:rPr>
           <w:rFonts w:hint="eastAsia"/>
@@ -17518,10 +17500,10 @@
       <w:pPr>
         <w:pStyle w:val="2"/>
       </w:pPr>
-      <w:bookmarkStart w:id="87" w:name="_Toc496982485"/>
-      <w:bookmarkStart w:id="88" w:name="_Toc9011"/>
-      <w:bookmarkStart w:id="89" w:name="_Toc497043745"/>
-      <w:bookmarkStart w:id="90" w:name="_Toc276937759"/>
+      <w:bookmarkStart w:id="87" w:name="_Toc497043745"/>
+      <w:bookmarkStart w:id="88" w:name="_Toc496982485"/>
+      <w:bookmarkStart w:id="89" w:name="_Toc276937759"/>
+      <w:bookmarkStart w:id="90" w:name="_Toc9011"/>
       <w:r>
         <w:rPr>
           <w:rFonts w:hint="eastAsia"/>
@@ -17623,10 +17605,10 @@
       <w:pPr>
         <w:pStyle w:val="2"/>
       </w:pPr>
-      <w:bookmarkStart w:id="91" w:name="_Toc496982486"/>
-      <w:bookmarkStart w:id="92" w:name="_Toc276937760"/>
-      <w:bookmarkStart w:id="93" w:name="_Toc15361"/>
-      <w:bookmarkStart w:id="94" w:name="_Toc497043746"/>
+      <w:bookmarkStart w:id="91" w:name="_Toc276937760"/>
+      <w:bookmarkStart w:id="92" w:name="_Toc497043746"/>
+      <w:bookmarkStart w:id="93" w:name="_Toc496982486"/>
+      <w:bookmarkStart w:id="94" w:name="_Toc15361"/>
       <w:r>
         <w:rPr>
           <w:rFonts w:hint="eastAsia"/>
@@ -17644,8 +17626,8 @@
         <w:spacing w:before="240"/>
       </w:pPr>
       <w:bookmarkStart w:id="95" w:name="_Toc497043747"/>
-      <w:bookmarkStart w:id="96" w:name="_Toc23718"/>
-      <w:bookmarkStart w:id="97" w:name="_Toc496982487"/>
+      <w:bookmarkStart w:id="96" w:name="_Toc496982487"/>
+      <w:bookmarkStart w:id="97" w:name="_Toc23718"/>
       <w:r>
         <w:rPr>
           <w:rFonts w:hint="eastAsia"/>
@@ -17771,9 +17753,9 @@
       <w:bookmarkStart w:id="104" w:name="_Toc497043749"/>
       <w:bookmarkStart w:id="105" w:name="_Toc440205859"/>
       <w:bookmarkStart w:id="106" w:name="_Toc434434441"/>
-      <w:bookmarkStart w:id="107" w:name="_Toc496982489"/>
-      <w:bookmarkStart w:id="108" w:name="_Toc8911"/>
-      <w:bookmarkStart w:id="109" w:name="_Toc11548"/>
+      <w:bookmarkStart w:id="107" w:name="_Toc11548"/>
+      <w:bookmarkStart w:id="108" w:name="_Toc496982489"/>
+      <w:bookmarkStart w:id="109" w:name="_Toc8911"/>
       <w:r>
         <w:rPr>
           <w:rFonts w:hint="eastAsia"/>
@@ -17925,14 +17907,14 @@
         <w:pStyle w:val="5"/>
         <w:spacing w:before="240"/>
       </w:pPr>
-      <w:bookmarkStart w:id="110" w:name="_Toc21428"/>
-      <w:bookmarkStart w:id="111" w:name="_Toc432429564"/>
-      <w:bookmarkStart w:id="112" w:name="_Toc432430976"/>
-      <w:bookmarkStart w:id="113" w:name="_Toc496982490"/>
-      <w:bookmarkStart w:id="114" w:name="_Toc497043750"/>
-      <w:bookmarkStart w:id="115" w:name="_Toc434434442"/>
-      <w:bookmarkStart w:id="116" w:name="_Toc10689"/>
-      <w:bookmarkStart w:id="117" w:name="_Toc440205860"/>
+      <w:bookmarkStart w:id="110" w:name="_Toc432429564"/>
+      <w:bookmarkStart w:id="111" w:name="_Toc21428"/>
+      <w:bookmarkStart w:id="112" w:name="_Toc440205860"/>
+      <w:bookmarkStart w:id="113" w:name="_Toc434434442"/>
+      <w:bookmarkStart w:id="114" w:name="_Toc432430976"/>
+      <w:bookmarkStart w:id="115" w:name="_Toc496982490"/>
+      <w:bookmarkStart w:id="116" w:name="_Toc497043750"/>
+      <w:bookmarkStart w:id="117" w:name="_Toc10689"/>
       <w:r>
         <w:rPr>
           <w:rFonts w:hint="eastAsia"/>
@@ -17954,13 +17936,13 @@
         <w:spacing w:before="240" w:after="120"/>
       </w:pPr>
       <w:bookmarkStart w:id="118" w:name="_Toc19588"/>
-      <w:bookmarkStart w:id="119" w:name="_Toc440205861"/>
-      <w:bookmarkStart w:id="120" w:name="_Toc432429565"/>
-      <w:bookmarkStart w:id="121" w:name="_Toc434434443"/>
-      <w:bookmarkStart w:id="122" w:name="_Toc17637"/>
-      <w:bookmarkStart w:id="123" w:name="_Toc496982491"/>
+      <w:bookmarkStart w:id="119" w:name="_Toc434434443"/>
+      <w:bookmarkStart w:id="120" w:name="_Toc440205861"/>
+      <w:bookmarkStart w:id="121" w:name="_Toc496982491"/>
+      <w:bookmarkStart w:id="122" w:name="_Toc432429565"/>
+      <w:bookmarkStart w:id="123" w:name="_Toc497043751"/>
       <w:bookmarkStart w:id="124" w:name="_Toc432430977"/>
-      <w:bookmarkStart w:id="125" w:name="_Toc497043751"/>
+      <w:bookmarkStart w:id="125" w:name="_Toc17637"/>
       <w:r>
         <w:rPr>
           <w:rFonts w:hint="eastAsia"/>
@@ -18064,13 +18046,13 @@
         </w:rPr>
       </w:pPr>
       <w:bookmarkStart w:id="126" w:name="_Toc432429567"/>
-      <w:bookmarkStart w:id="127" w:name="_Toc434434444"/>
-      <w:bookmarkStart w:id="128" w:name="_Toc9980"/>
-      <w:bookmarkStart w:id="129" w:name="_Toc496982492"/>
-      <w:bookmarkStart w:id="130" w:name="_Toc24503"/>
-      <w:bookmarkStart w:id="131" w:name="_Toc497043752"/>
-      <w:bookmarkStart w:id="132" w:name="_Toc440205862"/>
-      <w:bookmarkStart w:id="133" w:name="_Toc432430979"/>
+      <w:bookmarkStart w:id="127" w:name="_Toc432430979"/>
+      <w:bookmarkStart w:id="128" w:name="_Toc434434444"/>
+      <w:bookmarkStart w:id="129" w:name="_Toc440205862"/>
+      <w:bookmarkStart w:id="130" w:name="_Toc497043752"/>
+      <w:bookmarkStart w:id="131" w:name="_Toc24503"/>
+      <w:bookmarkStart w:id="132" w:name="_Toc496982492"/>
+      <w:bookmarkStart w:id="133" w:name="_Toc9980"/>
       <w:r>
         <w:rPr>
           <w:rFonts w:hint="eastAsia"/>
@@ -18092,14 +18074,14 @@
         <w:pStyle w:val="6"/>
         <w:spacing w:before="240" w:after="120"/>
       </w:pPr>
-      <w:bookmarkStart w:id="134" w:name="_Toc497043753"/>
-      <w:bookmarkStart w:id="135" w:name="_Toc432429568"/>
-      <w:bookmarkStart w:id="136" w:name="_Toc432430980"/>
-      <w:bookmarkStart w:id="137" w:name="_Toc496982493"/>
-      <w:bookmarkStart w:id="138" w:name="_Toc440205863"/>
-      <w:bookmarkStart w:id="139" w:name="_Toc434434445"/>
-      <w:bookmarkStart w:id="140" w:name="_Toc23523"/>
-      <w:bookmarkStart w:id="141" w:name="_Toc8938"/>
+      <w:bookmarkStart w:id="134" w:name="_Toc432429568"/>
+      <w:bookmarkStart w:id="135" w:name="_Toc432430980"/>
+      <w:bookmarkStart w:id="136" w:name="_Toc496982493"/>
+      <w:bookmarkStart w:id="137" w:name="_Toc497043753"/>
+      <w:bookmarkStart w:id="138" w:name="_Toc434434445"/>
+      <w:bookmarkStart w:id="139" w:name="_Toc8938"/>
+      <w:bookmarkStart w:id="140" w:name="_Toc440205863"/>
+      <w:bookmarkStart w:id="141" w:name="_Toc23523"/>
       <w:r>
         <w:rPr>
           <w:rFonts w:hint="eastAsia"/>
@@ -19185,14 +19167,14 @@
           <w:szCs w:val="32"/>
         </w:rPr>
       </w:pPr>
-      <w:bookmarkStart w:id="142" w:name="_Toc440205864"/>
-      <w:bookmarkStart w:id="143" w:name="_Toc434434446"/>
-      <w:bookmarkStart w:id="144" w:name="_Toc16862"/>
-      <w:bookmarkStart w:id="145" w:name="_Toc496982494"/>
+      <w:bookmarkStart w:id="142" w:name="_Toc16862"/>
+      <w:bookmarkStart w:id="143" w:name="_Toc497043754"/>
+      <w:bookmarkStart w:id="144" w:name="_Toc434434446"/>
+      <w:bookmarkStart w:id="145" w:name="_Toc440205864"/>
       <w:bookmarkStart w:id="146" w:name="_Toc432429569"/>
-      <w:bookmarkStart w:id="147" w:name="_Toc432430981"/>
-      <w:bookmarkStart w:id="148" w:name="_Toc2715"/>
-      <w:bookmarkStart w:id="149" w:name="_Toc497043754"/>
+      <w:bookmarkStart w:id="147" w:name="_Toc496982494"/>
+      <w:bookmarkStart w:id="148" w:name="_Toc432430981"/>
+      <w:bookmarkStart w:id="149" w:name="_Toc2715"/>
       <w:r>
         <w:rPr>
           <w:rFonts w:hint="eastAsia"/>
@@ -19214,14 +19196,14 @@
         <w:pStyle w:val="6"/>
         <w:spacing w:before="240" w:after="120"/>
       </w:pPr>
-      <w:bookmarkStart w:id="150" w:name="_Toc432430982"/>
-      <w:bookmarkStart w:id="151" w:name="_Toc432429570"/>
-      <w:bookmarkStart w:id="152" w:name="_Toc434434447"/>
-      <w:bookmarkStart w:id="153" w:name="_Toc497043755"/>
-      <w:bookmarkStart w:id="154" w:name="_Toc14678"/>
+      <w:bookmarkStart w:id="150" w:name="_Toc432429570"/>
+      <w:bookmarkStart w:id="151" w:name="_Toc432430982"/>
+      <w:bookmarkStart w:id="152" w:name="_Toc497043755"/>
+      <w:bookmarkStart w:id="153" w:name="_Toc434434447"/>
+      <w:bookmarkStart w:id="154" w:name="_Toc20102"/>
       <w:bookmarkStart w:id="155" w:name="_Toc440205865"/>
-      <w:bookmarkStart w:id="156" w:name="_Toc20102"/>
-      <w:bookmarkStart w:id="157" w:name="_Toc496982495"/>
+      <w:bookmarkStart w:id="156" w:name="_Toc496982495"/>
+      <w:bookmarkStart w:id="157" w:name="_Toc14678"/>
       <w:r>
         <w:t>里程碑</w:t>
       </w:r>
@@ -19851,14 +19833,14 @@
         <w:pStyle w:val="6"/>
         <w:spacing w:before="240" w:after="120"/>
       </w:pPr>
-      <w:bookmarkStart w:id="158" w:name="_Toc17012"/>
-      <w:bookmarkStart w:id="159" w:name="_Toc432429571"/>
-      <w:bookmarkStart w:id="160" w:name="_Toc440205866"/>
-      <w:bookmarkStart w:id="161" w:name="_Toc21231"/>
-      <w:bookmarkStart w:id="162" w:name="_Toc432430983"/>
-      <w:bookmarkStart w:id="163" w:name="_Toc434434448"/>
-      <w:bookmarkStart w:id="164" w:name="_Toc496982496"/>
-      <w:bookmarkStart w:id="165" w:name="_Toc497043756"/>
+      <w:bookmarkStart w:id="158" w:name="_Toc434434448"/>
+      <w:bookmarkStart w:id="159" w:name="_Toc432430983"/>
+      <w:bookmarkStart w:id="160" w:name="_Toc497043756"/>
+      <w:bookmarkStart w:id="161" w:name="_Toc496982496"/>
+      <w:bookmarkStart w:id="162" w:name="_Toc17012"/>
+      <w:bookmarkStart w:id="163" w:name="_Toc432429571"/>
+      <w:bookmarkStart w:id="164" w:name="_Toc440205866"/>
+      <w:bookmarkStart w:id="165" w:name="_Toc21231"/>
       <w:r>
         <w:t>内部审核</w:t>
       </w:r>
@@ -20193,10 +20175,10 @@
         <w:pStyle w:val="5"/>
         <w:spacing w:before="240"/>
       </w:pPr>
-      <w:bookmarkStart w:id="174" w:name="_Toc9108"/>
-      <w:bookmarkStart w:id="175" w:name="_Toc496982499"/>
+      <w:bookmarkStart w:id="174" w:name="_Toc496982499"/>
+      <w:bookmarkStart w:id="175" w:name="_Toc276937768"/>
       <w:bookmarkStart w:id="176" w:name="_Toc497043759"/>
-      <w:bookmarkStart w:id="177" w:name="_Toc276937768"/>
+      <w:bookmarkStart w:id="177" w:name="_Toc9108"/>
       <w:r>
         <w:rPr>
           <w:rFonts w:hint="eastAsia"/>
@@ -20516,9 +20498,9 @@
       <w:pPr>
         <w:pStyle w:val="2"/>
       </w:pPr>
-      <w:bookmarkStart w:id="179" w:name="_Toc276937769"/>
+      <w:bookmarkStart w:id="179" w:name="_Toc496982501"/>
       <w:bookmarkStart w:id="180" w:name="_Toc497043760"/>
-      <w:bookmarkStart w:id="181" w:name="_Toc496982501"/>
+      <w:bookmarkStart w:id="181" w:name="_Toc276937769"/>
       <w:bookmarkStart w:id="182" w:name="_Toc31036"/>
       <w:r>
         <w:rPr>
@@ -20553,9 +20535,7 @@
         </w:tblBorders>
         <w:tblLayout w:type="fixed"/>
         <w:tblCellMar>
-          <w:top w:w="0" w:type="dxa"/>
           <w:left w:w="108" w:type="dxa"/>
-          <w:bottom w:w="0" w:type="dxa"/>
           <w:right w:w="108" w:type="dxa"/>
         </w:tblCellMar>
       </w:tblPr>
@@ -20578,9 +20558,7 @@
           </w:tblBorders>
           <w:tblLayout w:type="fixed"/>
           <w:tblCellMar>
-            <w:top w:w="0" w:type="dxa"/>
             <w:left w:w="108" w:type="dxa"/>
-            <w:bottom w:w="0" w:type="dxa"/>
             <w:right w:w="108" w:type="dxa"/>
           </w:tblCellMar>
         </w:tblPrEx>
@@ -20593,7 +20571,6 @@
             <w:pPr>
               <w:pStyle w:val="4"/>
               <w:numPr>
-                <w:ilvl w:val="0"/>
                 <w:numId w:val="0"/>
               </w:numPr>
               <w:spacing w:line="300" w:lineRule="auto"/>
@@ -20627,7 +20604,6 @@
             <w:pPr>
               <w:pStyle w:val="4"/>
               <w:numPr>
-                <w:ilvl w:val="0"/>
                 <w:numId w:val="0"/>
               </w:numPr>
               <w:spacing w:line="300" w:lineRule="auto"/>
@@ -20659,7 +20635,6 @@
             <w:pPr>
               <w:pStyle w:val="4"/>
               <w:numPr>
-                <w:ilvl w:val="0"/>
                 <w:numId w:val="0"/>
               </w:numPr>
               <w:spacing w:line="300" w:lineRule="auto"/>
@@ -20691,7 +20666,6 @@
             <w:pPr>
               <w:pStyle w:val="4"/>
               <w:numPr>
-                <w:ilvl w:val="0"/>
                 <w:numId w:val="0"/>
               </w:numPr>
               <w:spacing w:line="300" w:lineRule="auto"/>
@@ -20723,7 +20697,6 @@
             <w:pPr>
               <w:pStyle w:val="4"/>
               <w:numPr>
-                <w:ilvl w:val="0"/>
                 <w:numId w:val="0"/>
               </w:numPr>
               <w:spacing w:line="300" w:lineRule="auto"/>
@@ -20759,9 +20732,7 @@
           </w:tblBorders>
           <w:tblLayout w:type="fixed"/>
           <w:tblCellMar>
-            <w:top w:w="0" w:type="dxa"/>
             <w:left w:w="108" w:type="dxa"/>
-            <w:bottom w:w="0" w:type="dxa"/>
             <w:right w:w="108" w:type="dxa"/>
           </w:tblCellMar>
         </w:tblPrEx>
@@ -20773,7 +20744,6 @@
             <w:pPr>
               <w:pStyle w:val="4"/>
               <w:numPr>
-                <w:ilvl w:val="0"/>
                 <w:numId w:val="0"/>
               </w:numPr>
               <w:spacing w:line="300" w:lineRule="auto"/>
@@ -20958,7 +20928,6 @@
             <w:pPr>
               <w:pStyle w:val="4"/>
               <w:numPr>
-                <w:ilvl w:val="0"/>
                 <w:numId w:val="0"/>
               </w:numPr>
               <w:spacing w:line="300" w:lineRule="auto"/>
@@ -21112,9 +21081,7 @@
           </w:tblBorders>
           <w:tblLayout w:type="fixed"/>
           <w:tblCellMar>
-            <w:top w:w="0" w:type="dxa"/>
             <w:left w:w="108" w:type="dxa"/>
-            <w:bottom w:w="0" w:type="dxa"/>
             <w:right w:w="108" w:type="dxa"/>
           </w:tblCellMar>
         </w:tblPrEx>
@@ -21126,7 +21093,6 @@
             <w:pPr>
               <w:pStyle w:val="4"/>
               <w:numPr>
-                <w:ilvl w:val="0"/>
                 <w:numId w:val="0"/>
               </w:numPr>
               <w:spacing w:line="300" w:lineRule="auto"/>
@@ -21252,12 +21218,12 @@
           <w:tcPr>
             <w:tcW w:w="1476" w:type="dxa"/>
             <w:vMerge w:val="continue"/>
+            <w:tcBorders/>
           </w:tcPr>
           <w:p>
             <w:pPr>
               <w:pStyle w:val="4"/>
               <w:numPr>
-                <w:ilvl w:val="0"/>
                 <w:numId w:val="0"/>
               </w:numPr>
               <w:spacing w:line="300" w:lineRule="auto"/>
@@ -21332,9 +21298,7 @@
           </w:tblBorders>
           <w:tblLayout w:type="fixed"/>
           <w:tblCellMar>
-            <w:top w:w="0" w:type="dxa"/>
             <w:left w:w="108" w:type="dxa"/>
-            <w:bottom w:w="0" w:type="dxa"/>
             <w:right w:w="108" w:type="dxa"/>
           </w:tblCellMar>
         </w:tblPrEx>
@@ -21346,7 +21310,6 @@
             <w:pPr>
               <w:pStyle w:val="4"/>
               <w:numPr>
-                <w:ilvl w:val="0"/>
                 <w:numId w:val="0"/>
               </w:numPr>
               <w:spacing w:line="300" w:lineRule="auto"/>
@@ -21495,12 +21458,12 @@
           <w:tcPr>
             <w:tcW w:w="1476" w:type="dxa"/>
             <w:vMerge w:val="continue"/>
+            <w:tcBorders/>
           </w:tcPr>
           <w:p>
             <w:pPr>
               <w:pStyle w:val="4"/>
               <w:numPr>
-                <w:ilvl w:val="0"/>
                 <w:numId w:val="0"/>
               </w:numPr>
               <w:spacing w:line="300" w:lineRule="auto"/>
@@ -21612,9 +21575,7 @@
           </w:tblBorders>
           <w:tblLayout w:type="fixed"/>
           <w:tblCellMar>
-            <w:top w:w="0" w:type="dxa"/>
             <w:left w:w="108" w:type="dxa"/>
-            <w:bottom w:w="0" w:type="dxa"/>
             <w:right w:w="108" w:type="dxa"/>
           </w:tblCellMar>
         </w:tblPrEx>
@@ -21626,7 +21587,6 @@
             <w:pPr>
               <w:pStyle w:val="4"/>
               <w:numPr>
-                <w:ilvl w:val="0"/>
                 <w:numId w:val="0"/>
               </w:numPr>
               <w:spacing w:line="300" w:lineRule="auto"/>
@@ -21770,12 +21730,12 @@
           <w:tcPr>
             <w:tcW w:w="1476" w:type="dxa"/>
             <w:vMerge w:val="continue"/>
+            <w:tcBorders/>
           </w:tcPr>
           <w:p>
             <w:pPr>
               <w:pStyle w:val="4"/>
               <w:numPr>
-                <w:ilvl w:val="0"/>
                 <w:numId w:val="0"/>
               </w:numPr>
               <w:spacing w:line="300" w:lineRule="auto"/>
@@ -21865,9 +21825,7 @@
           </w:tblBorders>
           <w:tblLayout w:type="fixed"/>
           <w:tblCellMar>
-            <w:top w:w="0" w:type="dxa"/>
             <w:left w:w="108" w:type="dxa"/>
-            <w:bottom w:w="0" w:type="dxa"/>
             <w:right w:w="108" w:type="dxa"/>
           </w:tblCellMar>
         </w:tblPrEx>
@@ -21879,7 +21837,6 @@
             <w:pPr>
               <w:pStyle w:val="4"/>
               <w:numPr>
-                <w:ilvl w:val="0"/>
                 <w:numId w:val="0"/>
               </w:numPr>
               <w:spacing w:line="300" w:lineRule="auto"/>
@@ -22005,12 +21962,12 @@
           <w:tcPr>
             <w:tcW w:w="1476" w:type="dxa"/>
             <w:vMerge w:val="continue"/>
+            <w:tcBorders/>
           </w:tcPr>
           <w:p>
             <w:pPr>
               <w:pStyle w:val="4"/>
               <w:numPr>
-                <w:ilvl w:val="0"/>
                 <w:numId w:val="0"/>
               </w:numPr>
               <w:spacing w:line="300" w:lineRule="auto"/>
@@ -22101,9 +22058,7 @@
           </w:tblBorders>
           <w:tblLayout w:type="fixed"/>
           <w:tblCellMar>
-            <w:top w:w="0" w:type="dxa"/>
             <w:left w:w="108" w:type="dxa"/>
-            <w:bottom w:w="0" w:type="dxa"/>
             <w:right w:w="108" w:type="dxa"/>
           </w:tblCellMar>
         </w:tblPrEx>
@@ -22115,7 +22070,6 @@
             <w:pPr>
               <w:pStyle w:val="4"/>
               <w:numPr>
-                <w:ilvl w:val="0"/>
                 <w:numId w:val="0"/>
               </w:numPr>
               <w:spacing w:line="300" w:lineRule="auto"/>
@@ -22244,12 +22198,12 @@
           <w:tcPr>
             <w:tcW w:w="1476" w:type="dxa"/>
             <w:vMerge w:val="continue"/>
+            <w:tcBorders/>
           </w:tcPr>
           <w:p>
             <w:pPr>
               <w:pStyle w:val="4"/>
               <w:numPr>
-                <w:ilvl w:val="0"/>
                 <w:numId w:val="0"/>
               </w:numPr>
               <w:spacing w:line="300" w:lineRule="auto"/>
@@ -22331,9 +22285,7 @@
           </w:tblBorders>
           <w:tblLayout w:type="fixed"/>
           <w:tblCellMar>
-            <w:top w:w="0" w:type="dxa"/>
             <w:left w:w="108" w:type="dxa"/>
-            <w:bottom w:w="0" w:type="dxa"/>
             <w:right w:w="108" w:type="dxa"/>
           </w:tblCellMar>
         </w:tblPrEx>
@@ -22345,7 +22297,6 @@
             <w:pPr>
               <w:pStyle w:val="4"/>
               <w:numPr>
-                <w:ilvl w:val="0"/>
                 <w:numId w:val="0"/>
               </w:numPr>
               <w:spacing w:line="300" w:lineRule="auto"/>
@@ -22525,12 +22476,12 @@
           <w:tcPr>
             <w:tcW w:w="1476" w:type="dxa"/>
             <w:vMerge w:val="continue"/>
+            <w:tcBorders/>
           </w:tcPr>
           <w:p>
             <w:pPr>
               <w:pStyle w:val="4"/>
               <w:numPr>
-                <w:ilvl w:val="0"/>
                 <w:numId w:val="0"/>
               </w:numPr>
               <w:spacing w:line="300" w:lineRule="auto"/>
@@ -22629,9 +22580,7 @@
           </w:tblBorders>
           <w:tblLayout w:type="fixed"/>
           <w:tblCellMar>
-            <w:top w:w="0" w:type="dxa"/>
             <w:left w:w="108" w:type="dxa"/>
-            <w:bottom w:w="0" w:type="dxa"/>
             <w:right w:w="108" w:type="dxa"/>
           </w:tblCellMar>
         </w:tblPrEx>
@@ -22643,7 +22592,6 @@
             <w:pPr>
               <w:pStyle w:val="4"/>
               <w:numPr>
-                <w:ilvl w:val="0"/>
                 <w:numId w:val="0"/>
               </w:numPr>
               <w:spacing w:line="300" w:lineRule="auto"/>
@@ -22834,7 +22782,6 @@
             <w:pPr>
               <w:pStyle w:val="4"/>
               <w:numPr>
-                <w:ilvl w:val="0"/>
                 <w:numId w:val="0"/>
               </w:numPr>
               <w:spacing w:line="240" w:lineRule="auto"/>
@@ -22850,12 +22797,12 @@
           <w:tcPr>
             <w:tcW w:w="1476" w:type="dxa"/>
             <w:vMerge w:val="continue"/>
+            <w:tcBorders/>
           </w:tcPr>
           <w:p>
             <w:pPr>
               <w:pStyle w:val="4"/>
               <w:numPr>
-                <w:ilvl w:val="0"/>
                 <w:numId w:val="0"/>
               </w:numPr>
               <w:spacing w:line="300" w:lineRule="auto"/>
@@ -22961,7 +22908,6 @@
       <w:pPr>
         <w:pStyle w:val="4"/>
         <w:numPr>
-          <w:ilvl w:val="0"/>
           <w:numId w:val="0"/>
         </w:numPr>
         <w:spacing w:line="300" w:lineRule="auto"/>
@@ -22999,9 +22945,9 @@
         <w:spacing w:before="240"/>
       </w:pPr>
       <w:bookmarkStart w:id="187" w:name="_Toc497043787"/>
-      <w:bookmarkStart w:id="188" w:name="_Toc24160"/>
+      <w:bookmarkStart w:id="188" w:name="_Toc496982527"/>
       <w:bookmarkStart w:id="189" w:name="_Toc276937783"/>
-      <w:bookmarkStart w:id="190" w:name="_Toc496982527"/>
+      <w:bookmarkStart w:id="190" w:name="_Toc24160"/>
       <w:r>
         <w:rPr>
           <w:rFonts w:hint="eastAsia"/>
@@ -23029,10 +22975,10 @@
         <w:pStyle w:val="5"/>
         <w:spacing w:before="240"/>
       </w:pPr>
-      <w:bookmarkStart w:id="191" w:name="_Toc276937784"/>
-      <w:bookmarkStart w:id="192" w:name="_Toc3378"/>
-      <w:bookmarkStart w:id="193" w:name="_Toc497043788"/>
-      <w:bookmarkStart w:id="194" w:name="_Toc496982528"/>
+      <w:bookmarkStart w:id="191" w:name="_Toc497043788"/>
+      <w:bookmarkStart w:id="192" w:name="_Toc496982528"/>
+      <w:bookmarkStart w:id="193" w:name="_Toc276937784"/>
+      <w:bookmarkStart w:id="194" w:name="_Toc3378"/>
       <w:r>
         <w:rPr>
           <w:rFonts w:hint="eastAsia"/>
@@ -23119,9 +23065,9 @@
         <w:pStyle w:val="5"/>
         <w:spacing w:before="240"/>
       </w:pPr>
-      <w:bookmarkStart w:id="195" w:name="_Toc276937785"/>
-      <w:bookmarkStart w:id="196" w:name="_Toc496982529"/>
-      <w:bookmarkStart w:id="197" w:name="_Toc497043789"/>
+      <w:bookmarkStart w:id="195" w:name="_Toc497043789"/>
+      <w:bookmarkStart w:id="196" w:name="_Toc276937785"/>
+      <w:bookmarkStart w:id="197" w:name="_Toc496982529"/>
       <w:bookmarkStart w:id="198" w:name="_Toc32008"/>
       <w:r>
         <w:rPr>
@@ -23139,9 +23085,9 @@
         <w:pStyle w:val="6"/>
         <w:spacing w:before="240" w:after="120"/>
       </w:pPr>
-      <w:bookmarkStart w:id="199" w:name="_Toc276937786"/>
-      <w:bookmarkStart w:id="200" w:name="_Toc496982530"/>
-      <w:bookmarkStart w:id="201" w:name="_Toc497043790"/>
+      <w:bookmarkStart w:id="199" w:name="_Toc496982530"/>
+      <w:bookmarkStart w:id="200" w:name="_Toc497043790"/>
+      <w:bookmarkStart w:id="201" w:name="_Toc276937786"/>
       <w:bookmarkStart w:id="202" w:name="_Toc26772"/>
       <w:r>
         <w:rPr>
@@ -23215,8 +23161,8 @@
         <w:pStyle w:val="6"/>
         <w:spacing w:before="240" w:after="120"/>
       </w:pPr>
-      <w:bookmarkStart w:id="203" w:name="_Toc496982531"/>
-      <w:bookmarkStart w:id="204" w:name="_Toc497043791"/>
+      <w:bookmarkStart w:id="203" w:name="_Toc497043791"/>
+      <w:bookmarkStart w:id="204" w:name="_Toc496982531"/>
       <w:bookmarkStart w:id="205" w:name="_Toc276937787"/>
       <w:bookmarkStart w:id="206" w:name="_Toc9460"/>
       <w:r>
@@ -23334,9 +23280,9 @@
         <w:spacing w:before="240"/>
       </w:pPr>
       <w:bookmarkStart w:id="207" w:name="_Toc497043792"/>
-      <w:bookmarkStart w:id="208" w:name="_Toc8757"/>
-      <w:bookmarkStart w:id="209" w:name="_Toc496982532"/>
-      <w:bookmarkStart w:id="210" w:name="_Toc276937788"/>
+      <w:bookmarkStart w:id="208" w:name="_Toc496982532"/>
+      <w:bookmarkStart w:id="209" w:name="_Toc276937788"/>
+      <w:bookmarkStart w:id="210" w:name="_Toc8757"/>
       <w:r>
         <w:rPr>
           <w:rFonts w:hint="eastAsia"/>
@@ -23395,10 +23341,10 @@
         <w:pStyle w:val="5"/>
         <w:spacing w:before="240"/>
       </w:pPr>
-      <w:bookmarkStart w:id="211" w:name="_Toc497043793"/>
-      <w:bookmarkStart w:id="212" w:name="_Toc17664"/>
+      <w:bookmarkStart w:id="211" w:name="_Toc496982533"/>
+      <w:bookmarkStart w:id="212" w:name="_Toc497043793"/>
       <w:bookmarkStart w:id="213" w:name="_Toc276937789"/>
-      <w:bookmarkStart w:id="214" w:name="_Toc496982533"/>
+      <w:bookmarkStart w:id="214" w:name="_Toc17664"/>
       <w:r>
         <w:rPr>
           <w:rFonts w:hint="eastAsia"/>
@@ -26590,14 +26536,14 @@
     <w:lsdException w:qFormat="1" w:unhideWhenUsed="0" w:uiPriority="0" w:name="footer"/>
     <w:lsdException w:uiPriority="99" w:name="index heading"/>
     <w:lsdException w:qFormat="1" w:unhideWhenUsed="0" w:uiPriority="0" w:semiHidden="0" w:name="caption"/>
-    <w:lsdException w:qFormat="1" w:unhideWhenUsed="0" w:uiPriority="0" w:name="table of figures"/>
+    <w:lsdException w:unhideWhenUsed="0" w:uiPriority="0" w:name="table of figures"/>
     <w:lsdException w:uiPriority="99" w:name="envelope address"/>
     <w:lsdException w:uiPriority="99" w:name="envelope return"/>
     <w:lsdException w:qFormat="1" w:unhideWhenUsed="0" w:uiPriority="0" w:name="footnote reference"/>
     <w:lsdException w:qFormat="1" w:unhideWhenUsed="0" w:uiPriority="0" w:name="annotation reference"/>
     <w:lsdException w:uiPriority="99" w:name="line number"/>
     <w:lsdException w:qFormat="1" w:unhideWhenUsed="0" w:uiPriority="0" w:name="page number"/>
-    <w:lsdException w:qFormat="1" w:unhideWhenUsed="0" w:uiPriority="0" w:name="endnote reference"/>
+    <w:lsdException w:unhideWhenUsed="0" w:uiPriority="0" w:name="endnote reference"/>
     <w:lsdException w:qFormat="1" w:unhideWhenUsed="0" w:uiPriority="0" w:name="endnote text"/>
     <w:lsdException w:uiPriority="99" w:name="table of authorities"/>
     <w:lsdException w:uiPriority="99" w:name="macro"/>
@@ -26620,7 +26566,7 @@
     <w:lsdException w:qFormat="1" w:unhideWhenUsed="0" w:uiPriority="10" w:semiHidden="0" w:name="Title"/>
     <w:lsdException w:uiPriority="99" w:name="Closing"/>
     <w:lsdException w:uiPriority="99" w:name="Signature"/>
-    <w:lsdException w:uiPriority="1" w:semiHidden="0" w:name="Default Paragraph Font"/>
+    <w:lsdException w:uiPriority="1" w:name="Default Paragraph Font"/>
     <w:lsdException w:qFormat="1" w:unhideWhenUsed="0" w:uiPriority="0" w:name="Body Text"/>
     <w:lsdException w:uiPriority="99" w:name="Body Text Indent"/>
     <w:lsdException w:uiPriority="99" w:name="List Continue"/>
@@ -26658,7 +26604,7 @@
     <w:lsdException w:uiPriority="99" w:name="HTML Sample"/>
     <w:lsdException w:uiPriority="99" w:name="HTML Typewriter"/>
     <w:lsdException w:uiPriority="99" w:name="HTML Variable"/>
-    <w:lsdException w:uiPriority="99" w:semiHidden="0" w:name="Normal Table"/>
+    <w:lsdException w:uiPriority="99" w:name="Normal Table"/>
     <w:lsdException w:uiPriority="99" w:name="annotation subject"/>
     <w:lsdException w:uiPriority="99" w:name="Table Simple 1"/>
     <w:lsdException w:uiPriority="99" w:name="Table Simple 2"/>
@@ -27273,7 +27219,6 @@
     <w:basedOn w:val="1"/>
     <w:next w:val="1"/>
     <w:semiHidden/>
-    <w:qFormat/>
     <w:uiPriority w:val="0"/>
     <w:pPr>
       <w:ind w:left="200" w:leftChars="200" w:hanging="200" w:hangingChars="200"/>
@@ -27297,7 +27242,6 @@
     <w:name w:val="endnote reference"/>
     <w:basedOn w:val="30"/>
     <w:semiHidden/>
-    <w:qFormat/>
     <w:uiPriority w:val="0"/>
     <w:rPr>
       <w:rFonts w:ascii="Times New Roman" w:hAnsi="Times New Roman" w:eastAsia="宋体"/>
@@ -27855,7 +27799,6 @@
     <w:basedOn w:val="30"/>
     <w:link w:val="8"/>
     <w:semiHidden/>
-    <w:qFormat/>
     <w:uiPriority w:val="9"/>
     <w:rPr>
       <w:b/>
@@ -27870,7 +27813,6 @@
     <w:basedOn w:val="30"/>
     <w:link w:val="9"/>
     <w:semiHidden/>
-    <w:qFormat/>
     <w:uiPriority w:val="9"/>
     <w:rPr>
       <w:rFonts w:asciiTheme="majorHAnsi" w:hAnsiTheme="majorHAnsi" w:eastAsiaTheme="majorEastAsia" w:cstheme="majorBidi"/>
@@ -27886,7 +27828,6 @@
     <w:basedOn w:val="30"/>
     <w:link w:val="10"/>
     <w:semiHidden/>
-    <w:qFormat/>
     <w:uiPriority w:val="9"/>
     <w:rPr>
       <w:b/>
@@ -27901,7 +27842,6 @@
     <w:basedOn w:val="30"/>
     <w:link w:val="11"/>
     <w:semiHidden/>
-    <w:qFormat/>
     <w:uiPriority w:val="9"/>
     <w:rPr>
       <w:rFonts w:asciiTheme="majorHAnsi" w:hAnsiTheme="majorHAnsi" w:eastAsiaTheme="majorEastAsia" w:cstheme="majorBidi"/>

</xml_diff>